<commit_message>
se agrega prox turno
</commit_message>
<xml_diff>
--- a/documentacion.docx
+++ b/documentacion.docx
@@ -231,7 +231,23 @@
           <w:iCs w:val="false"/>
           <w:u w:val="none"/>
         </w:rPr>
-        <w:t>, mostrando todos los datos ingresados de la manera deseada.</w:t>
+        <w:t xml:space="preserve">, mostrando todos los datos ingresados de la manera deseada, </w:t>
+      </w:r>
+      <w:r>
+        <w:rPr>
+          <w:i w:val="false"/>
+          <w:iCs w:val="false"/>
+          <w:u w:val="none"/>
+        </w:rPr>
+        <w:t>incluyendo ahora el próximo turno del paciente</w:t>
+      </w:r>
+      <w:r>
+        <w:rPr>
+          <w:i w:val="false"/>
+          <w:iCs w:val="false"/>
+          <w:u w:val="none"/>
+        </w:rPr>
+        <w:t>.</w:t>
       </w:r>
     </w:p>
     <w:sectPr>
@@ -241,6 +257,7 @@
       <w:pgNumType w:fmt="decimal"/>
       <w:formProt w:val="false"/>
       <w:textDirection w:val="lrTb"/>
+      <w:docGrid w:type="default" w:linePitch="100" w:charSpace="0"/>
     </w:sectPr>
   </w:body>
 </w:document>
@@ -260,7 +277,6 @@
     </w:rPrDefault>
     <w:pPrDefault>
       <w:pPr>
-        <w:widowControl/>
         <w:suppressAutoHyphens w:val="true"/>
       </w:pPr>
     </w:pPrDefault>
@@ -270,7 +286,10 @@
     <w:qFormat/>
     <w:pPr>
       <w:widowControl/>
+      <w:suppressAutoHyphens w:val="true"/>
       <w:bidi w:val="0"/>
+      <w:spacing w:before="0" w:after="0"/>
+      <w:jc w:val="left"/>
     </w:pPr>
     <w:rPr>
       <w:rFonts w:ascii="Liberation Serif" w:hAnsi="Liberation Serif" w:eastAsia="Noto Sans CJK SC" w:cs="Lohit Devanagari"/>

</xml_diff>